<commit_message>
Added work pages to cms
</commit_message>
<xml_diff>
--- a/assets/Blog Posts/I switched to Windows 11.docx
+++ b/assets/Blog Posts/I switched to Windows 11.docx
@@ -488,6 +488,94 @@
           <w:lang w:val="en-US"/>
         </w:rPr>
         <w:t>1 week of using Windows 11</w:t>
+      </w:r>
+    </w:p>
+    <w:p>
+      <w:pPr>
+        <w:rPr>
+          <w:lang w:val="en-US"/>
+        </w:rPr>
+      </w:pPr>
+      <w:r>
+        <w:rPr>
+          <w:lang w:val="en-US"/>
+        </w:rPr>
+        <w:lastRenderedPageBreak/>
+        <w:t>After one week of using Windows 11</w:t>
+      </w:r>
+      <w:r>
+        <w:rPr>
+          <w:lang w:val="en-US"/>
+        </w:rPr>
+        <w:t>, f</w:t>
+      </w:r>
+      <w:r>
+        <w:rPr>
+          <w:lang w:val="en-US"/>
+        </w:rPr>
+        <w:t xml:space="preserve">irst let’s talk about design. </w:t>
+      </w:r>
+      <w:r>
+        <w:rPr>
+          <w:lang w:val="en-US"/>
+        </w:rPr>
+        <w:t xml:space="preserve">I enjoy the new look and feel of Windows 11. </w:t>
+      </w:r>
+      <w:r>
+        <w:rPr>
+          <w:lang w:val="en-US"/>
+        </w:rPr>
+        <w:t>I think the rounded corners and transparent effects lead to a sophisticated look.</w:t>
+      </w:r>
+    </w:p>
+    <w:p>
+      <w:pPr>
+        <w:rPr>
+          <w:lang w:val="en-US"/>
+        </w:rPr>
+      </w:pPr>
+      <w:r>
+        <w:rPr>
+          <w:lang w:val="en-US"/>
+        </w:rPr>
+        <w:t>Another thing I liked is that</w:t>
+      </w:r>
+      <w:r>
+        <w:rPr>
+          <w:lang w:val="en-US"/>
+        </w:rPr>
+        <w:t>, even though I expected the opposite, my battery life got way better.</w:t>
+      </w:r>
+    </w:p>
+    <w:p>
+      <w:pPr>
+        <w:rPr>
+          <w:lang w:val="en-US"/>
+        </w:rPr>
+      </w:pPr>
+      <w:r>
+        <w:rPr>
+          <w:lang w:val="en-US"/>
+        </w:rPr>
+        <w:t>Concerning issues, t</w:t>
+      </w:r>
+      <w:r>
+        <w:rPr>
+          <w:lang w:val="en-US"/>
+        </w:rPr>
+        <w:t>here are not many</w:t>
+      </w:r>
+      <w:r>
+        <w:rPr>
+          <w:lang w:val="en-US"/>
+        </w:rPr>
+        <w:t xml:space="preserve"> </w:t>
+      </w:r>
+      <w:r>
+        <w:rPr>
+          <w:lang w:val="en-US"/>
+        </w:rPr>
+        <w:t>I encountered:</w:t>
       </w:r>
     </w:p>
     <w:p>
@@ -498,6 +586,24 @@
           <w:numId w:val="1"/>
         </w:numPr>
         <w:rPr>
+          <w:lang w:val="en-US"/>
+        </w:rPr>
+      </w:pPr>
+      <w:r>
+        <w:rPr>
+          <w:lang w:val="en-US"/>
+        </w:rPr>
+        <w:t>I couldn’t start Valorant anymore because Windows 11 is banned. It says TPM 2.0 is required.</w:t>
+      </w:r>
+    </w:p>
+    <w:p>
+      <w:pPr>
+        <w:pStyle w:val="Listenabsatz"/>
+        <w:numPr>
+          <w:ilvl w:val="0"/>
+          <w:numId w:val="1"/>
+        </w:numPr>
+        <w:rPr>
           <w:b/>
           <w:iCs/>
           <w:lang w:val="en-US"/>
@@ -508,30 +614,179 @@
           <w:iCs/>
           <w:lang w:val="en-US"/>
         </w:rPr>
-        <w:t>Valorant broken (TPM 2.0</w:t>
-      </w:r>
-      <w:r>
-        <w:rPr>
-          <w:iCs/>
-          <w:lang w:val="en-US"/>
-        </w:rPr>
-        <w:t>)</w:t>
-      </w:r>
-    </w:p>
-    <w:p>
-      <w:pPr>
+        <w:t>At first</w:t>
+      </w:r>
+      <w:r>
+        <w:rPr>
+          <w:iCs/>
+          <w:lang w:val="en-US"/>
+        </w:rPr>
+        <w:t>,</w:t>
+      </w:r>
+      <w:r>
+        <w:rPr>
+          <w:iCs/>
+          <w:lang w:val="en-US"/>
+        </w:rPr>
+        <w:t xml:space="preserve"> I wasn’t able to install the newest NVIDIA drivers</w:t>
+      </w:r>
+      <w:r>
+        <w:rPr>
+          <w:iCs/>
+          <w:lang w:val="en-US"/>
+        </w:rPr>
+        <w:t xml:space="preserve"> but that has been fixed by time.</w:t>
+      </w:r>
+    </w:p>
+    <w:p>
+      <w:pPr>
+        <w:pStyle w:val="Listenabsatz"/>
+        <w:numPr>
+          <w:ilvl w:val="0"/>
+          <w:numId w:val="1"/>
+        </w:numPr>
         <w:rPr>
           <w:b/>
-          <w:bCs/>
-          <w:lang w:val="en-US"/>
-        </w:rPr>
-      </w:pPr>
-      <w:r>
+          <w:iCs/>
+          <w:lang w:val="en-US"/>
+        </w:rPr>
+      </w:pPr>
+      <w:r>
+        <w:rPr>
+          <w:iCs/>
+          <w:lang w:val="en-US"/>
+        </w:rPr>
+        <w:t xml:space="preserve">The widget view is </w:t>
+      </w:r>
+      <w:r>
+        <w:rPr>
+          <w:iCs/>
+          <w:lang w:val="en-US"/>
+        </w:rPr>
+        <w:t>cool,</w:t>
+      </w:r>
+      <w:r>
+        <w:rPr>
+          <w:iCs/>
+          <w:lang w:val="en-US"/>
+        </w:rPr>
+        <w:t xml:space="preserve"> but I don’t want to have news in the</w:t>
+      </w:r>
+      <w:r>
+        <w:rPr>
+          <w:iCs/>
+          <w:lang w:val="en-US"/>
+        </w:rPr>
+        <w:t>m. After some googling I</w:t>
+      </w:r>
+      <w:r>
+        <w:rPr>
+          <w:iCs/>
+          <w:lang w:val="en-US"/>
+        </w:rPr>
+        <w:t xml:space="preserve"> didn’t find a way to disable them.</w:t>
+      </w:r>
+      <w:r>
+        <w:rPr>
+          <w:iCs/>
+          <w:lang w:val="en-US"/>
+        </w:rPr>
+        <w:t xml:space="preserve"> I could disable the widgets in general but as I said before</w:t>
+      </w:r>
+      <w:r>
+        <w:rPr>
+          <w:iCs/>
+          <w:lang w:val="en-US"/>
+        </w:rPr>
+        <w:t>, in reality</w:t>
+      </w:r>
+      <w:r>
+        <w:rPr>
+          <w:iCs/>
+          <w:lang w:val="en-US"/>
+        </w:rPr>
+        <w:t xml:space="preserve"> </w:t>
+      </w:r>
+      <w:r>
+        <w:rPr>
+          <w:iCs/>
+          <w:lang w:val="en-US"/>
+        </w:rPr>
+        <w:t>I like them.</w:t>
+      </w:r>
+    </w:p>
+    <w:p>
+      <w:pPr>
+        <w:rPr>
+          <w:iCs/>
+          <w:lang w:val="en-US"/>
+        </w:rPr>
+      </w:pPr>
+      <w:r>
+        <w:rPr>
+          <w:iCs/>
+          <w:lang w:val="en-US"/>
+        </w:rPr>
+        <w:t xml:space="preserve">Other than </w:t>
+      </w:r>
+      <w:r>
+        <w:rPr>
+          <w:iCs/>
+          <w:lang w:val="en-US"/>
+        </w:rPr>
+        <w:t>that,</w:t>
+      </w:r>
+      <w:r>
+        <w:rPr>
+          <w:iCs/>
+          <w:lang w:val="en-US"/>
+        </w:rPr>
+        <w:t xml:space="preserve"> nothing bad happened until now.</w:t>
+      </w:r>
+    </w:p>
+    <w:p>
+      <w:pPr>
+        <w:rPr>
+          <w:iCs/>
+          <w:lang w:val="en-US"/>
+        </w:rPr>
+      </w:pPr>
+      <w:r>
+        <w:rPr>
+          <w:iCs/>
+          <w:lang w:val="en-US"/>
+        </w:rPr>
+        <w:t>In conclusion I’m happy to have switched to Windows 11.</w:t>
+      </w:r>
+      <w:r>
+        <w:rPr>
+          <w:iCs/>
+          <w:lang w:val="en-US"/>
+        </w:rPr>
+        <w:t xml:space="preserve"> The issues don’t </w:t>
+      </w:r>
+      <w:r>
+        <w:rPr>
+          <w:iCs/>
+          <w:lang w:val="en-US"/>
+        </w:rPr>
+        <w:t>effect my experience too bad and now I have a stunning and clean installation.</w:t>
+      </w:r>
+    </w:p>
+    <w:p>
+      <w:pPr>
         <w:rPr>
           <w:b/>
           <w:bCs/>
           <w:lang w:val="en-US"/>
         </w:rPr>
+      </w:pPr>
+      <w:r>
+        <w:rPr>
+          <w:b/>
+          <w:bCs/>
+          <w:lang w:val="en-US"/>
+        </w:rPr>
         <w:t>Sources</w:t>
       </w:r>
     </w:p>
@@ -547,7 +802,6 @@
           <w:bCs/>
           <w:lang w:val="en-US"/>
         </w:rPr>
-        <w:lastRenderedPageBreak/>
         <w:t>https://blogs.windows.com/windowsexperience/2021/10/04/how-to-get-windows-11/</w:t>
       </w:r>
     </w:p>
@@ -1227,6 +1481,29 @@
       <w:contextualSpacing/>
     </w:pPr>
   </w:style>
+  <w:style w:type="character" w:styleId="Hyperlink">
+    <w:name w:val="Hyperlink"/>
+    <w:basedOn w:val="Absatz-Standardschriftart"/>
+    <w:uiPriority w:val="99"/>
+    <w:unhideWhenUsed/>
+    <w:rsid w:val="00867D30"/>
+    <w:rPr>
+      <w:color w:val="0563C1" w:themeColor="hyperlink"/>
+      <w:u w:val="single"/>
+    </w:rPr>
+  </w:style>
+  <w:style w:type="character" w:styleId="NichtaufgelsteErwhnung">
+    <w:name w:val="Unresolved Mention"/>
+    <w:basedOn w:val="Absatz-Standardschriftart"/>
+    <w:uiPriority w:val="99"/>
+    <w:semiHidden/>
+    <w:unhideWhenUsed/>
+    <w:rsid w:val="00867D30"/>
+    <w:rPr>
+      <w:color w:val="605E5C"/>
+      <w:shd w:val="clear" w:color="auto" w:fill="E1DFDD"/>
+    </w:rPr>
+  </w:style>
 </w:styles>
 </file>
 

</xml_diff>